<commit_message>
Agregando formateo de fechas
</commit_message>
<xml_diff>
--- a/contratos_generados/Contrato_Ana_Soto.docx
+++ b/contratos_generados/Contrato_Ana_Soto.docx
@@ -21,7 +21,7 @@
     </w:p>
     <w:p>
       <w:r>
-        <w:t xml:space="preserve">Fecha de ingreso: 2024-04-10 00:00:00  </w:t>
+        <w:t xml:space="preserve">Fecha de ingreso: 10-04-2024  </w:t>
       </w:r>
     </w:p>
     <w:p>
@@ -32,7 +32,7 @@
     <w:p/>
     <w:p>
       <w:r>
-        <w:t xml:space="preserve">Firmado en Chile, a 2025-05-02 00:00:00.</w:t>
+        <w:t xml:space="preserve">Firmado en Chile, a 02-05-2025.</w:t>
       </w:r>
     </w:p>
     <w:sectPr>

</xml_diff>